<commit_message>
update integration tests res
</commit_message>
<xml_diff>
--- a/4) Verification/Results/11.1 IntegrationTesting_20190720.docx
+++ b/4) Verification/Results/11.1 IntegrationTesting_20190720.docx
@@ -16,10 +16,7 @@
         <w:jc w:val="center"/>
       </w:pPr>
       <w:r>
-        <w:t xml:space="preserve">INTEGRACION DEL NIVEL </w:t>
-      </w:r>
-      <w:r>
-        <w:t>2 ENTRE MODULOS ADC Y PWM – TICKET #</w:t>
+        <w:t>INTEGRACION DEL NIVEL 2 ENTRE MODULOS ADC Y PWM – TICKET #</w:t>
       </w:r>
       <w:r>
         <w:t xml:space="preserve">21 </w:t>
@@ -250,16 +247,7 @@
         <w:t>ADC, PWM</w:t>
       </w:r>
       <w:r>
-        <w:t xml:space="preserve"> </w:t>
-      </w:r>
-      <w:r>
-        <w:t xml:space="preserve">Y SENSOR </w:t>
-      </w:r>
-      <w:r>
-        <w:t>– TICKET #</w:t>
-      </w:r>
-      <w:r>
-        <w:t>29 Validación de Funcionamiento y pruebas del sensor con el PWM.</w:t>
+        <w:t xml:space="preserve"> Y SENSOR – TICKET #29 Validación de Funcionamiento y pruebas del sensor con el PWM.</w:t>
       </w:r>
     </w:p>
     <w:tbl>
@@ -325,16 +313,7 @@
           </w:tcPr>
           <w:p>
             <w:r>
-              <w:t xml:space="preserve">VERIFICACION DEL FUNCIONAMIENTO DE LOS MODULOS ADC Y PWM, MODIFICANDO EL VALOR DE REFERENCIA CON EL POTENCIOMETRO Y </w:t>
-            </w:r>
-            <w:r>
-              <w:t>MIDIENDO</w:t>
-            </w:r>
-            <w:r>
-              <w:t xml:space="preserve"> EL CAMBIO EN LA VELOCIDAD DEL MOTOR</w:t>
-            </w:r>
-            <w:r>
-              <w:t xml:space="preserve"> CON EL SENSOR HALL</w:t>
+              <w:t>VERIFICACION DEL FUNCIONAMIENTO DE LOS MODULOS ADC Y PWM, MODIFICANDO EL VALOR DE REFERENCIA CON EL POTENCIOMETRO Y MIDIENDO EL CAMBIO EN LA VELOCIDAD DEL MOTOR CON EL SENSOR HALL</w:t>
             </w:r>
           </w:p>
         </w:tc>
@@ -1176,13 +1155,29 @@
         <w:jc w:val="both"/>
       </w:pPr>
       <w:r>
-        <w:t>La pantalla LCD presentaba un bug el cual hacia parecer que los datos que se mostraban tenían un offset de 10 unidades respecto a las variables calculadas, el verdadero problema era un error del tamaño de las variables</w:t>
-      </w:r>
-      <w:r>
-        <w:t xml:space="preserve"> lo que provocaba que los valores se mostraran erróneos. Tambien se muestra la señal </w:t>
-      </w:r>
-      <w:bookmarkStart w:id="0" w:name="_GoBack"/>
-      <w:bookmarkEnd w:id="0"/>
+        <w:t>En la Figura 11.1.6. se muestra que l</w:t>
+      </w:r>
+      <w:r>
+        <w:t>a pantalla LCD presentaba un bug el cual hacia parecer que los datos que se mostraban tenían un offset de 10 unidades respecto a las variables calculadas, el verdadero problema era un error del tamaño de las variables</w:t>
+      </w:r>
+      <w:r>
+        <w:t xml:space="preserve"> lo que provocaba que los valores se mostraran erróneos. </w:t>
+      </w:r>
+      <w:r>
+        <w:t>También</w:t>
+      </w:r>
+      <w:r>
+        <w:t xml:space="preserve"> se muestra </w:t>
+      </w:r>
+      <w:r>
+        <w:t xml:space="preserve">que </w:t>
+      </w:r>
+      <w:r>
+        <w:t xml:space="preserve">la señal </w:t>
+      </w:r>
+      <w:r>
+        <w:t>del control se volvió más lenta en reaccionar a los cambios del valor de referencia.</w:t>
+      </w:r>
     </w:p>
     <w:p>
       <w:pPr>
@@ -1232,7 +1227,7 @@
     </w:p>
     <w:p>
       <w:pPr>
-        <w:jc w:val="both"/>
+        <w:jc w:val="center"/>
         <w:rPr>
           <w:b/>
         </w:rPr>
@@ -1243,6 +1238,14 @@
         </w:rPr>
         <w:t xml:space="preserve">Figura 11.1.6. </w:t>
       </w:r>
+      <w:r>
+        <w:rPr>
+          <w:b/>
+        </w:rPr>
+        <w:t>Pantalla LCD y señal de control</w:t>
+      </w:r>
+      <w:bookmarkStart w:id="0" w:name="_GoBack"/>
+      <w:bookmarkEnd w:id="0"/>
     </w:p>
     <w:sectPr>
       <w:pgSz w:w="12240" w:h="15840"/>

</xml_diff>